<commit_message>
Update Villamangca Ramon - Machine Problem 003.docx
</commit_message>
<xml_diff>
--- a/MachProb-03/Villamangca Ramon - Machine Problem 003.docx
+++ b/MachProb-03/Villamangca Ramon - Machine Problem 003.docx
@@ -1089,6 +1089,9 @@
         <w:ind w:left="720"/>
       </w:pPr>
       <w:r>
+        <w:rPr>
+          <w:noProof/>
+        </w:rPr>
         <w:drawing>
           <wp:inline distT="0" distB="0" distL="0" distR="0" wp14:anchorId="2E3CA2F7" wp14:editId="7FBA7DDE">
             <wp:extent cx="5418563" cy="3450281"/>
@@ -1156,8 +1159,19 @@
         <w:ind w:left="720"/>
       </w:pPr>
       <w:r>
-        <w:t xml:space="preserve">Source code can be found on my GitHub page: </w:t>
-      </w:r>
+        <w:t xml:space="preserve">Source code </w:t>
+      </w:r>
+      <w:r>
+        <w:t xml:space="preserve">together with this exercise sheet, </w:t>
+      </w:r>
+      <w:r>
+        <w:t xml:space="preserve">can be found on my GitHub page: </w:t>
+      </w:r>
+    </w:p>
+    <w:p>
+      <w:pPr>
+        <w:ind w:left="720"/>
+      </w:pPr>
       <w:hyperlink r:id="rId10" w:history="1">
         <w:r>
           <w:rPr>
@@ -1166,23 +1180,17 @@
           <w:t>https://github.com/rvillamangca/</w:t>
         </w:r>
       </w:hyperlink>
-      <w:r>
-        <w:t>.</w:t>
-      </w:r>
     </w:p>
     <w:p>
       <w:pPr>
         <w:ind w:left="720"/>
       </w:pPr>
       <w:r>
-        <w:rPr>
-          <w:noProof/>
-        </w:rPr>
         <w:drawing>
-          <wp:inline distT="0" distB="0" distL="0" distR="0" wp14:anchorId="38462F33" wp14:editId="45E93312">
-            <wp:extent cx="5078698" cy="3212012"/>
-            <wp:effectExtent l="38100" t="38100" r="90805" b="90170"/>
-            <wp:docPr id="1379170023" name="Picture 1"/>
+          <wp:inline distT="0" distB="0" distL="0" distR="0" wp14:anchorId="4BAC4E62" wp14:editId="29DBD8AE">
+            <wp:extent cx="5014800" cy="3171600"/>
+            <wp:effectExtent l="38100" t="38100" r="90805" b="92710"/>
+            <wp:docPr id="136949436" name="Picture 1"/>
             <wp:cNvGraphicFramePr>
               <a:graphicFrameLocks xmlns:a="http://schemas.openxmlformats.org/drawingml/2006/main" noChangeAspect="1"/>
             </wp:cNvGraphicFramePr>
@@ -1190,7 +1198,7 @@
               <a:graphicData uri="http://schemas.openxmlformats.org/drawingml/2006/picture">
                 <pic:pic xmlns:pic="http://schemas.openxmlformats.org/drawingml/2006/picture">
                   <pic:nvPicPr>
-                    <pic:cNvPr id="1379170023" name=""/>
+                    <pic:cNvPr id="136949436" name=""/>
                     <pic:cNvPicPr/>
                   </pic:nvPicPr>
                   <pic:blipFill>
@@ -1202,7 +1210,7 @@
                   <pic:spPr>
                     <a:xfrm>
                       <a:off x="0" y="0"/>
-                      <a:ext cx="5160432" cy="3263704"/>
+                      <a:ext cx="5014800" cy="3171600"/>
                     </a:xfrm>
                     <a:prstGeom prst="rect">
                       <a:avLst/>
@@ -1305,13 +1313,6 @@
     </w:p>
     <w:p>
       <w:pPr>
-        <w:ind w:left="720"/>
-        <w:jc w:val="both"/>
-      </w:pPr>
-    </w:p>
-    <w:p>
-      <w:pPr>
-        <w:ind w:left="720"/>
         <w:jc w:val="both"/>
       </w:pPr>
     </w:p>

</xml_diff>